<commit_message>
Corrected Software Safety Requirement for ID 05-04 according to review.
</commit_message>
<xml_diff>
--- a/Workspace/05_SoftwareRequirementsAndArchitecture_LaneAssistance_MartinHintz.docx
+++ b/Workspace/05_SoftwareRequirementsAndArchitecture_LaneAssistance_MartinHintz.docx
@@ -233,7 +233,7 @@
         <w:rPr>
           <w:b/>
         </w:rPr>
-        <w:t>1</w:t>
+        <w:t>2</w:t>
       </w:r>
     </w:p>
     <w:p>
@@ -253,7 +253,13 @@
         <w:rPr>
           <w:b/>
         </w:rPr>
-        <w:t>10</w:t>
+        <w:t>1</w:t>
+      </w:r>
+      <w:r>
+        <w:rPr>
+          <w:b/>
+        </w:rPr>
+        <w:t>1</w:t>
       </w:r>
       <w:r>
         <w:rPr>
@@ -265,7 +271,7 @@
         <w:rPr>
           <w:b/>
         </w:rPr>
-        <w:t>30</w:t>
+        <w:t>13</w:t>
       </w:r>
     </w:p>
     <w:p/>
@@ -668,24 +674,109 @@
                 <w:sz w:val="22"/>
                 <w:szCs w:val="22"/>
               </w:rPr>
-              <w:t>Layout and</w:t>
-            </w:r>
-            <w:bookmarkStart w:id="9" w:name="_GoBack"/>
-            <w:bookmarkEnd w:id="9"/>
-            <w:r>
+              <w:t>Layout and spelling corrections</w:t>
+            </w:r>
+          </w:p>
+        </w:tc>
+      </w:tr>
+      <w:tr>
+        <w:tc>
+          <w:tcPr>
+            <w:tcW w:w="1470" w:type="dxa"/>
+          </w:tcPr>
+          <w:p>
+            <w:pPr>
+              <w:widowControl w:val="0"/>
+              <w:contextualSpacing w:val="0"/>
               <w:rPr>
                 <w:sz w:val="22"/>
                 <w:szCs w:val="22"/>
               </w:rPr>
-              <w:t xml:space="preserve"> spelling corrections</w:t>
-            </w:r>
-          </w:p>
-        </w:tc>
-      </w:tr>
-      <w:tr>
-        <w:tc>
-          <w:tcPr>
-            <w:tcW w:w="1470" w:type="dxa"/>
+            </w:pPr>
+            <w:r>
+              <w:rPr>
+                <w:sz w:val="22"/>
+                <w:szCs w:val="22"/>
+              </w:rPr>
+              <w:t>2017-1</w:t>
+            </w:r>
+            <w:r>
+              <w:rPr>
+                <w:sz w:val="22"/>
+                <w:szCs w:val="22"/>
+              </w:rPr>
+              <w:t>1</w:t>
+            </w:r>
+            <w:r>
+              <w:rPr>
+                <w:sz w:val="22"/>
+                <w:szCs w:val="22"/>
+              </w:rPr>
+              <w:t>-</w:t>
+            </w:r>
+            <w:r>
+              <w:rPr>
+                <w:sz w:val="22"/>
+                <w:szCs w:val="22"/>
+              </w:rPr>
+              <w:t>13</w:t>
+            </w:r>
+          </w:p>
+        </w:tc>
+        <w:tc>
+          <w:tcPr>
+            <w:tcW w:w="1275" w:type="dxa"/>
+          </w:tcPr>
+          <w:p>
+            <w:pPr>
+              <w:widowControl w:val="0"/>
+              <w:contextualSpacing w:val="0"/>
+              <w:rPr>
+                <w:sz w:val="22"/>
+                <w:szCs w:val="22"/>
+              </w:rPr>
+            </w:pPr>
+            <w:r>
+              <w:rPr>
+                <w:sz w:val="22"/>
+                <w:szCs w:val="22"/>
+              </w:rPr>
+              <w:t>1.</w:t>
+            </w:r>
+            <w:r>
+              <w:rPr>
+                <w:sz w:val="22"/>
+                <w:szCs w:val="22"/>
+              </w:rPr>
+              <w:t>2</w:t>
+            </w:r>
+          </w:p>
+        </w:tc>
+        <w:tc>
+          <w:tcPr>
+            <w:tcW w:w="2100" w:type="dxa"/>
+          </w:tcPr>
+          <w:p>
+            <w:pPr>
+              <w:widowControl w:val="0"/>
+              <w:contextualSpacing w:val="0"/>
+              <w:rPr>
+                <w:sz w:val="22"/>
+                <w:szCs w:val="22"/>
+              </w:rPr>
+            </w:pPr>
+            <w:r>
+              <w:rPr>
+                <w:sz w:val="22"/>
+                <w:szCs w:val="22"/>
+              </w:rPr>
+              <w:t>Martin Hintz</w:t>
+            </w:r>
+          </w:p>
+        </w:tc>
+        <w:tc>
+          <w:tcPr>
+            <w:tcW w:w="4785" w:type="dxa"/>
           </w:tcPr>
           <w:p>
             <w:pPr>
@@ -697,11 +788,34 @@
                 <w:szCs w:val="22"/>
               </w:rPr>
             </w:pPr>
-          </w:p>
-        </w:tc>
-        <w:tc>
-          <w:tcPr>
-            <w:tcW w:w="1275" w:type="dxa"/>
+            <w:r>
+              <w:rPr>
+                <w:sz w:val="22"/>
+                <w:szCs w:val="22"/>
+              </w:rPr>
+              <w:t>Corrected Software Safety Requirement f</w:t>
+            </w:r>
+            <w:r>
+              <w:rPr>
+                <w:sz w:val="22"/>
+                <w:szCs w:val="22"/>
+              </w:rPr>
+              <w:t>o</w:t>
+            </w:r>
+            <w:r>
+              <w:rPr>
+                <w:sz w:val="22"/>
+                <w:szCs w:val="22"/>
+              </w:rPr>
+              <w:t>r ID 05-04</w:t>
+            </w:r>
+          </w:p>
+        </w:tc>
+      </w:tr>
+      <w:tr>
+        <w:tc>
+          <w:tcPr>
+            <w:tcW w:w="1470" w:type="dxa"/>
           </w:tcPr>
           <w:p>
             <w:pPr>
@@ -717,7 +831,7 @@
         </w:tc>
         <w:tc>
           <w:tcPr>
-            <w:tcW w:w="2100" w:type="dxa"/>
+            <w:tcW w:w="1275" w:type="dxa"/>
           </w:tcPr>
           <w:p>
             <w:pPr>
@@ -733,7 +847,7 @@
         </w:tc>
         <w:tc>
           <w:tcPr>
-            <w:tcW w:w="4785" w:type="dxa"/>
+            <w:tcW w:w="2100" w:type="dxa"/>
           </w:tcPr>
           <w:p>
             <w:pPr>
@@ -747,11 +861,9 @@
             </w:pPr>
           </w:p>
         </w:tc>
-      </w:tr>
-      <w:tr>
-        <w:tc>
-          <w:tcPr>
-            <w:tcW w:w="1470" w:type="dxa"/>
+        <w:tc>
+          <w:tcPr>
+            <w:tcW w:w="4785" w:type="dxa"/>
           </w:tcPr>
           <w:p>
             <w:pPr>
@@ -765,9 +877,11 @@
             </w:pPr>
           </w:p>
         </w:tc>
-        <w:tc>
-          <w:tcPr>
-            <w:tcW w:w="1275" w:type="dxa"/>
+      </w:tr>
+      <w:tr>
+        <w:tc>
+          <w:tcPr>
+            <w:tcW w:w="1470" w:type="dxa"/>
           </w:tcPr>
           <w:p>
             <w:pPr>
@@ -783,7 +897,7 @@
         </w:tc>
         <w:tc>
           <w:tcPr>
-            <w:tcW w:w="2100" w:type="dxa"/>
+            <w:tcW w:w="1275" w:type="dxa"/>
           </w:tcPr>
           <w:p>
             <w:pPr>
@@ -795,58 +909,8 @@
                 <w:szCs w:val="22"/>
               </w:rPr>
             </w:pPr>
-          </w:p>
-        </w:tc>
-        <w:tc>
-          <w:tcPr>
-            <w:tcW w:w="4785" w:type="dxa"/>
-          </w:tcPr>
-          <w:p>
-            <w:pPr>
-              <w:widowControl w:val="0"/>
-              <w:contextualSpacing w:val="0"/>
-              <w:rPr>
-                <w:rFonts w:ascii="Calibri" w:eastAsia="Calibri" w:hAnsi="Calibri" w:cs="Calibri"/>
-                <w:sz w:val="22"/>
-                <w:szCs w:val="22"/>
-              </w:rPr>
-            </w:pPr>
-          </w:p>
-        </w:tc>
-      </w:tr>
-      <w:tr>
-        <w:tc>
-          <w:tcPr>
-            <w:tcW w:w="1470" w:type="dxa"/>
-          </w:tcPr>
-          <w:p>
-            <w:pPr>
-              <w:widowControl w:val="0"/>
-              <w:contextualSpacing w:val="0"/>
-              <w:rPr>
-                <w:rFonts w:ascii="Calibri" w:eastAsia="Calibri" w:hAnsi="Calibri" w:cs="Calibri"/>
-                <w:sz w:val="22"/>
-                <w:szCs w:val="22"/>
-              </w:rPr>
-            </w:pPr>
-          </w:p>
-        </w:tc>
-        <w:tc>
-          <w:tcPr>
-            <w:tcW w:w="1275" w:type="dxa"/>
-          </w:tcPr>
-          <w:p>
-            <w:pPr>
-              <w:widowControl w:val="0"/>
-              <w:contextualSpacing w:val="0"/>
-              <w:rPr>
-                <w:rFonts w:ascii="Calibri" w:eastAsia="Calibri" w:hAnsi="Calibri" w:cs="Calibri"/>
-                <w:sz w:val="22"/>
-                <w:szCs w:val="22"/>
-              </w:rPr>
-            </w:pPr>
-            <w:bookmarkStart w:id="10" w:name="_2s8eyo1" w:colFirst="0" w:colLast="0"/>
-            <w:bookmarkEnd w:id="10"/>
+            <w:bookmarkStart w:id="9" w:name="_2s8eyo1" w:colFirst="0" w:colLast="0"/>
+            <w:bookmarkEnd w:id="9"/>
           </w:p>
         </w:tc>
         <w:tc>
@@ -890,8 +954,8 @@
         <w:spacing w:before="480" w:after="180" w:line="240" w:lineRule="auto"/>
         <w:contextualSpacing w:val="0"/>
       </w:pPr>
-      <w:bookmarkStart w:id="11" w:name="_eplykjxp7fx5" w:colFirst="0" w:colLast="0"/>
-      <w:bookmarkEnd w:id="11"/>
+      <w:bookmarkStart w:id="10" w:name="_eplykjxp7fx5" w:colFirst="0" w:colLast="0"/>
+      <w:bookmarkEnd w:id="10"/>
     </w:p>
     <w:p>
       <w:pPr>
@@ -900,11 +964,13 @@
           <w:szCs w:val="40"/>
         </w:rPr>
       </w:pPr>
-      <w:bookmarkStart w:id="12" w:name="_2tm6jweirphn" w:colFirst="0" w:colLast="0"/>
-      <w:bookmarkEnd w:id="12"/>
+      <w:bookmarkStart w:id="11" w:name="_2tm6jweirphn" w:colFirst="0" w:colLast="0"/>
+      <w:bookmarkEnd w:id="11"/>
       <w:r>
         <w:br w:type="page"/>
       </w:r>
+      <w:bookmarkStart w:id="12" w:name="_GoBack"/>
+      <w:bookmarkEnd w:id="12"/>
     </w:p>
     <w:p>
       <w:pPr>
@@ -2207,27 +2273,14 @@
       <w:r>
         <w:t xml:space="preserve">Figure </w:t>
       </w:r>
-      <w:r>
-        <w:fldChar w:fldCharType="begin"/>
-      </w:r>
-      <w:r>
-        <w:instrText xml:space="preserve"> SEQ Figure \* ARABIC </w:instrText>
-      </w:r>
-      <w:r>
-        <w:fldChar w:fldCharType="separate"/>
-      </w:r>
-      <w:r>
-        <w:rPr>
-          <w:noProof/>
-        </w:rPr>
-        <w:t>1</w:t>
-      </w:r>
-      <w:r>
-        <w:rPr>
-          <w:noProof/>
-        </w:rPr>
-        <w:fldChar w:fldCharType="end"/>
-      </w:r>
+      <w:fldSimple w:instr=" SEQ Figure \* ARABIC ">
+        <w:r>
+          <w:rPr>
+            <w:noProof/>
+          </w:rPr>
+          <w:t>1</w:t>
+        </w:r>
+      </w:fldSimple>
       <w:r>
         <w:t xml:space="preserve">: </w:t>
       </w:r>
@@ -6264,7 +6317,21 @@
               <w:spacing w:line="240" w:lineRule="auto"/>
             </w:pPr>
             <w:r>
-              <w:t>In case any fault is indicated via the “test_status” signal the INPUT_LDW_PROCESSING shall set an error on error_status_input (=1) so that the LDW functionality is deactivated and the LDWTorque is set to 0</w:t>
+              <w:t>In case any fault is indicated via the “</w:t>
+            </w:r>
+            <w:proofErr w:type="spellStart"/>
+            <w:r>
+              <w:t>test_status</w:t>
+            </w:r>
+            <w:proofErr w:type="spellEnd"/>
+            <w:r>
+              <w:t xml:space="preserve">” signal the </w:t>
+            </w:r>
+            <w:r>
+              <w:t>LDW_SAFETY_INPUT_PROCESSING</w:t>
+            </w:r>
+            <w:r>
+              <w:t xml:space="preserve"> shall set an error on error_status_input (=1) so that the LDW functionality is deactivated and the LDWTorque is set to 0</w:t>
             </w:r>
           </w:p>
         </w:tc>
@@ -6419,27 +6486,14 @@
       <w:r>
         <w:t xml:space="preserve">Figure </w:t>
       </w:r>
-      <w:r>
-        <w:fldChar w:fldCharType="begin"/>
-      </w:r>
-      <w:r>
-        <w:instrText xml:space="preserve"> SEQ Figure \* ARABIC </w:instrText>
-      </w:r>
-      <w:r>
-        <w:fldChar w:fldCharType="separate"/>
-      </w:r>
-      <w:r>
-        <w:rPr>
-          <w:noProof/>
-        </w:rPr>
-        <w:t>2</w:t>
-      </w:r>
-      <w:r>
-        <w:rPr>
-          <w:noProof/>
-        </w:rPr>
-        <w:fldChar w:fldCharType="end"/>
-      </w:r>
+      <w:fldSimple w:instr=" SEQ Figure \* ARABIC ">
+        <w:r>
+          <w:rPr>
+            <w:noProof/>
+          </w:rPr>
+          <w:t>2</w:t>
+        </w:r>
+      </w:fldSimple>
       <w:r>
         <w:t>: Refined Software Architecture Diagram</w:t>
       </w:r>
@@ -7882,7 +7936,7 @@
   <a:extraClrSchemeLst/>
   <a:extLst>
     <a:ext uri="{05A4C25C-085E-4340-85A3-A5531E510DB2}">
-      <thm15:themeFamily xmlns:thm15="http://schemas.microsoft.com/office/thememl/2012/main" xmlns="" name="Office Theme" id="{62F939B6-93AF-4DB8-9C6B-D6C7DFDC589F}" vid="{4A3C46E8-61CC-4603-A589-7422A47A8E4A}"/>
+      <thm15:themeFamily xmlns="" xmlns:thm15="http://schemas.microsoft.com/office/thememl/2012/main" name="Office Theme" id="{62F939B6-93AF-4DB8-9C6B-D6C7DFDC589F}" vid="{4A3C46E8-61CC-4603-A589-7422A47A8E4A}"/>
     </a:ext>
   </a:extLst>
 </a:theme>

</xml_diff>